<commit_message>
added VE3500 sensor calibration challenge
</commit_message>
<xml_diff>
--- a/challenges/electronics_basics_challenge/Electronics Basics Background.docx
+++ b/challenges/electronics_basics_challenge/Electronics Basics Background.docx
@@ -3,40 +3,30 @@
 <w:document xmlns:wpc="http://schemas.microsoft.com/office/word/2010/wordprocessingCanvas" xmlns:cx="http://schemas.microsoft.com/office/drawing/2014/chartex" xmlns:cx1="http://schemas.microsoft.com/office/drawing/2015/9/8/chartex" xmlns:cx2="http://schemas.microsoft.com/office/drawing/2015/10/21/chartex" xmlns:cx3="http://schemas.microsoft.com/office/drawing/2016/5/9/chartex" xmlns:cx4="http://schemas.microsoft.com/office/drawing/2016/5/10/chartex" xmlns:cx5="http://schemas.microsoft.com/office/drawing/2016/5/11/chartex" xmlns:cx6="http://schemas.microsoft.com/office/drawing/2016/5/12/chartex" xmlns:cx7="http://schemas.microsoft.com/office/drawing/2016/5/13/chartex" xmlns:cx8="http://schemas.microsoft.com/office/drawing/2016/5/14/chartex" xmlns:mc="http://schemas.openxmlformats.org/markup-compatibility/2006" xmlns:aink="http://schemas.microsoft.com/office/drawing/2016/ink" xmlns:am3d="http://schemas.microsoft.com/office/drawing/2017/model3d" xmlns:o="urn:schemas-microsoft-com:office:office" xmlns:r="http://schemas.openxmlformats.org/officeDocument/2006/relationships" xmlns:m="http://schemas.openxmlformats.org/officeDocument/2006/math" xmlns:v="urn:schemas-microsoft-com:vml" xmlns:wp14="http://schemas.microsoft.com/office/word/2010/wordprocessingDrawing" xmlns:wp="http://schemas.openxmlformats.org/drawingml/2006/wordprocessingDrawing" xmlns:w10="urn:schemas-microsoft-com:office:word" xmlns:w="http://schemas.openxmlformats.org/wordprocessingml/2006/main" xmlns:w14="http://schemas.microsoft.com/office/word/2010/wordml" xmlns:w15="http://schemas.microsoft.com/office/word/2012/wordml" xmlns:w16cid="http://schemas.microsoft.com/office/word/2016/wordml/cid" xmlns:w16se="http://schemas.microsoft.com/office/word/2015/wordml/symex" xmlns:wpg="http://schemas.microsoft.com/office/word/2010/wordprocessingGroup" xmlns:wpi="http://schemas.microsoft.com/office/word/2010/wordprocessingInk" xmlns:wne="http://schemas.microsoft.com/office/word/2006/wordml" xmlns:wps="http://schemas.microsoft.com/office/word/2010/wordprocessingShape" mc:Ignorable="w14 w15 w16se w16cid wp14">
   <w:body>
     <w:p>
-      <w:r>
-        <w:t>ME3023</w:t>
-      </w:r>
-      <w:r>
-        <w:tab/>
-      </w:r>
-      <w:r>
-        <w:tab/>
-      </w:r>
-      <w:r>
-        <w:tab/>
+      <w:pPr>
+        <w:jc w:val="center"/>
+      </w:pPr>
+      <w:r>
+        <w:t>Electronics Basics</w:t>
+      </w:r>
+      <w:r>
+        <w:t xml:space="preserve"> Background</w:t>
+      </w:r>
+    </w:p>
+    <w:p>
+      <w:pPr>
+        <w:rPr>
+          <w:b/>
+        </w:rPr>
+      </w:pPr>
+      <w:r>
+        <w:rPr>
+          <w:b/>
+        </w:rPr>
+        <w:t>Information:</w:t>
       </w:r>
       <w:bookmarkStart w:id="0" w:name="_GoBack"/>
       <w:bookmarkEnd w:id="0"/>
-      <w:r>
-        <w:tab/>
-        <w:t>Electronics Basics</w:t>
-      </w:r>
-      <w:r>
-        <w:t xml:space="preserve"> Background</w:t>
-      </w:r>
-    </w:p>
-    <w:p>
-      <w:pPr>
-        <w:rPr>
-          <w:b/>
-        </w:rPr>
-      </w:pPr>
-      <w:r>
-        <w:rPr>
-          <w:b/>
-        </w:rPr>
-        <w:t xml:space="preserve">Information: </w:t>
-      </w:r>
     </w:p>
     <w:p>
       <w:pPr>
@@ -1743,6 +1733,15 @@
 </file>
 
 <file path=customXml/item1.xml><?xml version="1.0" encoding="utf-8"?>
+<?mso-contentType ?>
+<FormTemplates xmlns="http://schemas.microsoft.com/sharepoint/v3/contenttype/forms">
+  <Display>DocumentLibraryForm</Display>
+  <Edit>DocumentLibraryForm</Edit>
+  <New>DocumentLibraryForm</New>
+</FormTemplates>
+</file>
+
+<file path=customXml/item2.xml><?xml version="1.0" encoding="utf-8"?>
 <ct:contentTypeSchema xmlns:ct="http://schemas.microsoft.com/office/2006/metadata/contentType" xmlns:ma="http://schemas.microsoft.com/office/2006/metadata/properties/metaAttributes" ct:_="" ma:_="" ma:contentTypeName="Document" ma:contentTypeID="0x010100929DD87DA1C91C4998FF9DBE7DB642D8" ma:contentTypeVersion="15" ma:contentTypeDescription="Create a new document." ma:contentTypeScope="" ma:versionID="308ec527f53589cbff01b24b2207e339">
   <xsd:schema xmlns:xsd="http://www.w3.org/2001/XMLSchema" xmlns:xs="http://www.w3.org/2001/XMLSchema" xmlns:p="http://schemas.microsoft.com/office/2006/metadata/properties" xmlns:ns3="16db3c19-a92e-47c3-bbe5-baeba42ae8f2" xmlns:ns4="7ffeaf2b-a6ca-4d3a-ad24-2c0383bbf083" targetNamespace="http://schemas.microsoft.com/office/2006/metadata/properties" ma:root="true" ma:fieldsID="4040f3bf28f02031586f737142bcfa38" ns3:_="" ns4:_="">
     <xsd:import namespace="16db3c19-a92e-47c3-bbe5-baeba42ae8f2"/>
@@ -1977,15 +1976,6 @@
 </ct:contentTypeSchema>
 </file>
 
-<file path=customXml/item2.xml><?xml version="1.0" encoding="utf-8"?>
-<?mso-contentType ?>
-<FormTemplates xmlns="http://schemas.microsoft.com/sharepoint/v3/contenttype/forms">
-  <Display>DocumentLibraryForm</Display>
-  <Edit>DocumentLibraryForm</Edit>
-  <New>DocumentLibraryForm</New>
-</FormTemplates>
-</file>
-
 <file path=customXml/item3.xml><?xml version="1.0" encoding="utf-8"?>
 <p:properties xmlns:p="http://schemas.microsoft.com/office/2006/metadata/properties" xmlns:xsi="http://www.w3.org/2001/XMLSchema-instance" xmlns:pc="http://schemas.microsoft.com/office/infopath/2007/PartnerControls">
   <documentManagement>
@@ -1995,6 +1985,14 @@
 </file>
 
 <file path=customXml/itemProps1.xml><?xml version="1.0" encoding="utf-8"?>
+<ds:datastoreItem xmlns:ds="http://schemas.openxmlformats.org/officeDocument/2006/customXml" ds:itemID="{47E7AE7B-129A-4454-86B0-FEE0F45F9582}">
+  <ds:schemaRefs>
+    <ds:schemaRef ds:uri="http://schemas.microsoft.com/sharepoint/v3/contenttype/forms"/>
+  </ds:schemaRefs>
+</ds:datastoreItem>
+</file>
+
+<file path=customXml/itemProps2.xml><?xml version="1.0" encoding="utf-8"?>
 <ds:datastoreItem xmlns:ds="http://schemas.openxmlformats.org/officeDocument/2006/customXml" ds:itemID="{807EBFF2-048A-49D8-88C3-CFE3E551B4D9}">
   <ds:schemaRefs>
     <ds:schemaRef ds:uri="http://schemas.microsoft.com/office/2006/metadata/contentType"/>
@@ -2013,14 +2011,6 @@
 </ds:datastoreItem>
 </file>
 
-<file path=customXml/itemProps2.xml><?xml version="1.0" encoding="utf-8"?>
-<ds:datastoreItem xmlns:ds="http://schemas.openxmlformats.org/officeDocument/2006/customXml" ds:itemID="{47E7AE7B-129A-4454-86B0-FEE0F45F9582}">
-  <ds:schemaRefs>
-    <ds:schemaRef ds:uri="http://schemas.microsoft.com/sharepoint/v3/contenttype/forms"/>
-  </ds:schemaRefs>
-</ds:datastoreItem>
-</file>
-
 <file path=customXml/itemProps3.xml><?xml version="1.0" encoding="utf-8"?>
 <ds:datastoreItem xmlns:ds="http://schemas.openxmlformats.org/officeDocument/2006/customXml" ds:itemID="{EDAD0AC5-0C6F-4A2B-BF37-D446C773C0DF}">
   <ds:schemaRefs>

</xml_diff>

<commit_message>
updated challenge 2 docs
</commit_message>
<xml_diff>
--- a/challenges/electronics_basics_challenge/Electronics Basics Background.docx
+++ b/challenges/electronics_basics_challenge/Electronics Basics Background.docx
@@ -25,8 +25,6 @@
         </w:rPr>
         <w:t>Information:</w:t>
       </w:r>
-      <w:bookmarkStart w:id="0" w:name="_GoBack"/>
-      <w:bookmarkEnd w:id="0"/>
     </w:p>
     <w:p>
       <w:pPr>
@@ -374,6 +372,333 @@
           <w:noProof/>
         </w:rPr>
         <w:lastRenderedPageBreak/>
+        <w:t>Voltage Divider Circuit – Separates a voltage into two parts</w:t>
+      </w:r>
+    </w:p>
+    <w:p>
+      <w:pPr>
+        <w:rPr>
+          <w:noProof/>
+        </w:rPr>
+      </w:pPr>
+    </w:p>
+    <w:p>
+      <w:pPr>
+        <w:rPr>
+          <w:noProof/>
+        </w:rPr>
+      </w:pPr>
+      <w:r>
+        <w:rPr>
+          <w:noProof/>
+        </w:rPr>
+        <w:drawing>
+          <wp:inline distT="0" distB="0" distL="0" distR="0" wp14:anchorId="28A65DB0" wp14:editId="5D9C2290">
+            <wp:extent cx="1849120" cy="1570008"/>
+            <wp:effectExtent l="0" t="0" r="0" b="0"/>
+            <wp:docPr id="2" name="Picture 2"/>
+            <wp:cNvGraphicFramePr>
+              <a:graphicFrameLocks xmlns:a="http://schemas.openxmlformats.org/drawingml/2006/main" noChangeAspect="1"/>
+            </wp:cNvGraphicFramePr>
+            <a:graphic xmlns:a="http://schemas.openxmlformats.org/drawingml/2006/main">
+              <a:graphicData uri="http://schemas.openxmlformats.org/drawingml/2006/picture">
+                <pic:pic xmlns:pic="http://schemas.openxmlformats.org/drawingml/2006/picture">
+                  <pic:nvPicPr>
+                    <pic:cNvPr id="2" name="voltage_divider_generic.png"/>
+                    <pic:cNvPicPr/>
+                  </pic:nvPicPr>
+                  <pic:blipFill>
+                    <a:blip r:embed="rId12">
+                      <a:extLst>
+                        <a:ext uri="{28A0092B-C50C-407E-A947-70E740481C1C}">
+                          <a14:useLocalDpi xmlns:a14="http://schemas.microsoft.com/office/drawing/2010/main" val="0"/>
+                        </a:ext>
+                      </a:extLst>
+                    </a:blip>
+                    <a:stretch>
+                      <a:fillRect/>
+                    </a:stretch>
+                  </pic:blipFill>
+                  <pic:spPr>
+                    <a:xfrm>
+                      <a:off x="0" y="0"/>
+                      <a:ext cx="1864178" cy="1582793"/>
+                    </a:xfrm>
+                    <a:prstGeom prst="rect">
+                      <a:avLst/>
+                    </a:prstGeom>
+                  </pic:spPr>
+                </pic:pic>
+              </a:graphicData>
+            </a:graphic>
+          </wp:inline>
+        </w:drawing>
+      </w:r>
+    </w:p>
+    <w:p>
+      <w:pPr>
+        <w:rPr>
+          <w:noProof/>
+        </w:rPr>
+      </w:pPr>
+    </w:p>
+    <w:p>
+      <w:pPr>
+        <w:rPr>
+          <w:noProof/>
+          <w:sz w:val="28"/>
+          <w:szCs w:val="28"/>
+        </w:rPr>
+      </w:pPr>
+      <m:oMathPara>
+        <m:oMath>
+          <m:sSub>
+            <m:sSubPr>
+              <m:ctrlPr>
+                <w:rPr>
+                  <w:rFonts w:ascii="Cambria Math" w:hAnsi="Cambria Math"/>
+                  <w:i/>
+                  <w:noProof/>
+                  <w:sz w:val="28"/>
+                  <w:szCs w:val="28"/>
+                </w:rPr>
+              </m:ctrlPr>
+            </m:sSubPr>
+            <m:e>
+              <m:r>
+                <w:rPr>
+                  <w:rFonts w:ascii="Cambria Math" w:hAnsi="Cambria Math"/>
+                  <w:noProof/>
+                  <w:sz w:val="28"/>
+                  <w:szCs w:val="28"/>
+                </w:rPr>
+                <m:t>V</m:t>
+              </m:r>
+            </m:e>
+            <m:sub>
+              <m:r>
+                <w:rPr>
+                  <w:rFonts w:ascii="Cambria Math" w:hAnsi="Cambria Math"/>
+                  <w:noProof/>
+                  <w:sz w:val="28"/>
+                  <w:szCs w:val="28"/>
+                </w:rPr>
+                <m:t>out</m:t>
+              </m:r>
+            </m:sub>
+          </m:sSub>
+          <m:r>
+            <w:rPr>
+              <w:rFonts w:ascii="Cambria Math" w:hAnsi="Cambria Math"/>
+              <w:noProof/>
+              <w:sz w:val="28"/>
+              <w:szCs w:val="28"/>
+            </w:rPr>
+            <m:t>=</m:t>
+          </m:r>
+          <m:f>
+            <m:fPr>
+              <m:ctrlPr>
+                <w:rPr>
+                  <w:rFonts w:ascii="Cambria Math" w:hAnsi="Cambria Math"/>
+                  <w:i/>
+                  <w:noProof/>
+                  <w:sz w:val="28"/>
+                  <w:szCs w:val="28"/>
+                </w:rPr>
+              </m:ctrlPr>
+            </m:fPr>
+            <m:num>
+              <m:sSub>
+                <m:sSubPr>
+                  <m:ctrlPr>
+                    <w:rPr>
+                      <w:rFonts w:ascii="Cambria Math" w:hAnsi="Cambria Math"/>
+                      <w:i/>
+                      <w:noProof/>
+                      <w:sz w:val="28"/>
+                      <w:szCs w:val="28"/>
+                    </w:rPr>
+                  </m:ctrlPr>
+                </m:sSubPr>
+                <m:e>
+                  <m:r>
+                    <w:rPr>
+                      <w:rFonts w:ascii="Cambria Math" w:hAnsi="Cambria Math"/>
+                      <w:noProof/>
+                      <w:sz w:val="28"/>
+                      <w:szCs w:val="28"/>
+                    </w:rPr>
+                    <m:t>R</m:t>
+                  </m:r>
+                </m:e>
+                <m:sub>
+                  <m:r>
+                    <w:rPr>
+                      <w:rFonts w:ascii="Cambria Math" w:hAnsi="Cambria Math"/>
+                      <w:noProof/>
+                      <w:sz w:val="28"/>
+                      <w:szCs w:val="28"/>
+                    </w:rPr>
+                    <m:t>2</m:t>
+                  </m:r>
+                </m:sub>
+              </m:sSub>
+            </m:num>
+            <m:den>
+              <m:d>
+                <m:dPr>
+                  <m:ctrlPr>
+                    <w:rPr>
+                      <w:rFonts w:ascii="Cambria Math" w:hAnsi="Cambria Math"/>
+                      <w:i/>
+                      <w:noProof/>
+                      <w:sz w:val="28"/>
+                      <w:szCs w:val="28"/>
+                    </w:rPr>
+                  </m:ctrlPr>
+                </m:dPr>
+                <m:e>
+                  <m:sSub>
+                    <m:sSubPr>
+                      <m:ctrlPr>
+                        <w:rPr>
+                          <w:rFonts w:ascii="Cambria Math" w:hAnsi="Cambria Math"/>
+                          <w:i/>
+                          <w:noProof/>
+                          <w:sz w:val="28"/>
+                          <w:szCs w:val="28"/>
+                        </w:rPr>
+                      </m:ctrlPr>
+                    </m:sSubPr>
+                    <m:e>
+                      <m:r>
+                        <w:rPr>
+                          <w:rFonts w:ascii="Cambria Math" w:hAnsi="Cambria Math"/>
+                          <w:noProof/>
+                          <w:sz w:val="28"/>
+                          <w:szCs w:val="28"/>
+                        </w:rPr>
+                        <m:t>R</m:t>
+                      </m:r>
+                    </m:e>
+                    <m:sub>
+                      <m:r>
+                        <w:rPr>
+                          <w:rFonts w:ascii="Cambria Math" w:hAnsi="Cambria Math"/>
+                          <w:noProof/>
+                          <w:sz w:val="28"/>
+                          <w:szCs w:val="28"/>
+                        </w:rPr>
+                        <m:t>1</m:t>
+                      </m:r>
+                    </m:sub>
+                  </m:sSub>
+                  <m:r>
+                    <w:rPr>
+                      <w:rFonts w:ascii="Cambria Math" w:hAnsi="Cambria Math"/>
+                      <w:noProof/>
+                      <w:sz w:val="28"/>
+                      <w:szCs w:val="28"/>
+                    </w:rPr>
+                    <m:t>+</m:t>
+                  </m:r>
+                  <m:sSub>
+                    <m:sSubPr>
+                      <m:ctrlPr>
+                        <w:rPr>
+                          <w:rFonts w:ascii="Cambria Math" w:hAnsi="Cambria Math"/>
+                          <w:i/>
+                          <w:noProof/>
+                          <w:sz w:val="28"/>
+                          <w:szCs w:val="28"/>
+                        </w:rPr>
+                      </m:ctrlPr>
+                    </m:sSubPr>
+                    <m:e>
+                      <m:r>
+                        <w:rPr>
+                          <w:rFonts w:ascii="Cambria Math" w:hAnsi="Cambria Math"/>
+                          <w:noProof/>
+                          <w:sz w:val="28"/>
+                          <w:szCs w:val="28"/>
+                        </w:rPr>
+                        <m:t>R</m:t>
+                      </m:r>
+                    </m:e>
+                    <m:sub>
+                      <m:r>
+                        <w:rPr>
+                          <w:rFonts w:ascii="Cambria Math" w:hAnsi="Cambria Math"/>
+                          <w:noProof/>
+                          <w:sz w:val="28"/>
+                          <w:szCs w:val="28"/>
+                        </w:rPr>
+                        <m:t>2</m:t>
+                      </m:r>
+                    </m:sub>
+                  </m:sSub>
+                </m:e>
+              </m:d>
+            </m:den>
+          </m:f>
+          <m:sSub>
+            <m:sSubPr>
+              <m:ctrlPr>
+                <w:rPr>
+                  <w:rFonts w:ascii="Cambria Math" w:hAnsi="Cambria Math"/>
+                  <w:i/>
+                  <w:noProof/>
+                  <w:sz w:val="28"/>
+                  <w:szCs w:val="28"/>
+                </w:rPr>
+              </m:ctrlPr>
+            </m:sSubPr>
+            <m:e>
+              <m:r>
+                <w:rPr>
+                  <w:rFonts w:ascii="Cambria Math" w:hAnsi="Cambria Math"/>
+                  <w:noProof/>
+                  <w:sz w:val="28"/>
+                  <w:szCs w:val="28"/>
+                </w:rPr>
+                <m:t>V</m:t>
+              </m:r>
+            </m:e>
+            <m:sub>
+              <m:r>
+                <w:rPr>
+                  <w:rFonts w:ascii="Cambria Math" w:hAnsi="Cambria Math"/>
+                  <w:noProof/>
+                  <w:sz w:val="28"/>
+                  <w:szCs w:val="28"/>
+                </w:rPr>
+                <m:t>in</m:t>
+              </m:r>
+            </m:sub>
+          </m:sSub>
+        </m:oMath>
+      </m:oMathPara>
+      <w:bookmarkStart w:id="0" w:name="_GoBack"/>
+      <w:bookmarkEnd w:id="0"/>
+    </w:p>
+    <w:p>
+      <w:pPr>
+        <w:rPr>
+          <w:noProof/>
+        </w:rPr>
+      </w:pPr>
+    </w:p>
+    <w:p>
+      <w:pPr>
+        <w:rPr>
+          <w:noProof/>
+        </w:rPr>
+      </w:pPr>
+      <w:r>
+        <w:rPr>
+          <w:noProof/>
+        </w:rPr>
         <w:t>Wheatstone Bridge Ci</w:t>
       </w:r>
       <w:r>
@@ -407,8 +732,8 @@
           <w:noProof/>
         </w:rPr>
         <w:drawing>
-          <wp:inline distT="0" distB="0" distL="0" distR="0" wp14:anchorId="507DDFFD" wp14:editId="04FD8519">
-            <wp:extent cx="2787687" cy="2466495"/>
+          <wp:inline distT="0" distB="0" distL="0" distR="0" wp14:anchorId="507DDFFD" wp14:editId="00F76B5B">
+            <wp:extent cx="3562709" cy="1810241"/>
             <wp:effectExtent l="0" t="0" r="0" b="0"/>
             <wp:docPr id="8" name="Picture 8"/>
             <wp:cNvGraphicFramePr>
@@ -424,14 +749,13 @@
                     </pic:cNvPicPr>
                   </pic:nvPicPr>
                   <pic:blipFill>
-                    <a:blip r:embed="rId12">
+                    <a:blip r:embed="rId13" cstate="print">
                       <a:extLst>
                         <a:ext uri="{28A0092B-C50C-407E-A947-70E740481C1C}">
                           <a14:useLocalDpi xmlns:a14="http://schemas.microsoft.com/office/drawing/2010/main" val="0"/>
                         </a:ext>
                       </a:extLst>
                     </a:blip>
-                    <a:srcRect/>
                     <a:stretch>
                       <a:fillRect/>
                     </a:stretch>
@@ -439,7 +763,7 @@
                   <pic:spPr bwMode="auto">
                     <a:xfrm>
                       <a:off x="0" y="0"/>
-                      <a:ext cx="2809868" cy="2486121"/>
+                      <a:ext cx="3576926" cy="1817465"/>
                     </a:xfrm>
                     <a:prstGeom prst="rect">
                       <a:avLst/>
@@ -1733,12 +2057,11 @@
 </file>
 
 <file path=customXml/item1.xml><?xml version="1.0" encoding="utf-8"?>
-<?mso-contentType ?>
-<FormTemplates xmlns="http://schemas.microsoft.com/sharepoint/v3/contenttype/forms">
-  <Display>DocumentLibraryForm</Display>
-  <Edit>DocumentLibraryForm</Edit>
-  <New>DocumentLibraryForm</New>
-</FormTemplates>
+<p:properties xmlns:p="http://schemas.microsoft.com/office/2006/metadata/properties" xmlns:xsi="http://www.w3.org/2001/XMLSchema-instance" xmlns:pc="http://schemas.microsoft.com/office/infopath/2007/PartnerControls">
+  <documentManagement>
+    <_activity xmlns="16db3c19-a92e-47c3-bbe5-baeba42ae8f2" xsi:nil="true"/>
+  </documentManagement>
+</p:properties>
 </file>
 
 <file path=customXml/item2.xml><?xml version="1.0" encoding="utf-8"?>
@@ -1977,17 +2300,20 @@
 </file>
 
 <file path=customXml/item3.xml><?xml version="1.0" encoding="utf-8"?>
-<p:properties xmlns:p="http://schemas.microsoft.com/office/2006/metadata/properties" xmlns:xsi="http://www.w3.org/2001/XMLSchema-instance" xmlns:pc="http://schemas.microsoft.com/office/infopath/2007/PartnerControls">
-  <documentManagement>
-    <_activity xmlns="16db3c19-a92e-47c3-bbe5-baeba42ae8f2" xsi:nil="true"/>
-  </documentManagement>
-</p:properties>
+<?mso-contentType ?>
+<FormTemplates xmlns="http://schemas.microsoft.com/sharepoint/v3/contenttype/forms">
+  <Display>DocumentLibraryForm</Display>
+  <Edit>DocumentLibraryForm</Edit>
+  <New>DocumentLibraryForm</New>
+</FormTemplates>
 </file>
 
 <file path=customXml/itemProps1.xml><?xml version="1.0" encoding="utf-8"?>
-<ds:datastoreItem xmlns:ds="http://schemas.openxmlformats.org/officeDocument/2006/customXml" ds:itemID="{47E7AE7B-129A-4454-86B0-FEE0F45F9582}">
+<ds:datastoreItem xmlns:ds="http://schemas.openxmlformats.org/officeDocument/2006/customXml" ds:itemID="{EDAD0AC5-0C6F-4A2B-BF37-D446C773C0DF}">
   <ds:schemaRefs>
-    <ds:schemaRef ds:uri="http://schemas.microsoft.com/sharepoint/v3/contenttype/forms"/>
+    <ds:schemaRef ds:uri="http://schemas.microsoft.com/office/2006/metadata/properties"/>
+    <ds:schemaRef ds:uri="http://schemas.microsoft.com/office/infopath/2007/PartnerControls"/>
+    <ds:schemaRef ds:uri="16db3c19-a92e-47c3-bbe5-baeba42ae8f2"/>
   </ds:schemaRefs>
 </ds:datastoreItem>
 </file>
@@ -2012,11 +2338,9 @@
 </file>
 
 <file path=customXml/itemProps3.xml><?xml version="1.0" encoding="utf-8"?>
-<ds:datastoreItem xmlns:ds="http://schemas.openxmlformats.org/officeDocument/2006/customXml" ds:itemID="{EDAD0AC5-0C6F-4A2B-BF37-D446C773C0DF}">
+<ds:datastoreItem xmlns:ds="http://schemas.openxmlformats.org/officeDocument/2006/customXml" ds:itemID="{47E7AE7B-129A-4454-86B0-FEE0F45F9582}">
   <ds:schemaRefs>
-    <ds:schemaRef ds:uri="http://schemas.microsoft.com/office/2006/metadata/properties"/>
-    <ds:schemaRef ds:uri="http://schemas.microsoft.com/office/infopath/2007/PartnerControls"/>
-    <ds:schemaRef ds:uri="16db3c19-a92e-47c3-bbe5-baeba42ae8f2"/>
+    <ds:schemaRef ds:uri="http://schemas.microsoft.com/sharepoint/v3/contenttype/forms"/>
   </ds:schemaRefs>
 </ds:datastoreItem>
 </file>
</xml_diff>